<commit_message>
finished database import functionality
</commit_message>
<xml_diff>
--- a/Assignment 2 Report.docx
+++ b/Assignment 2 Report.docx
@@ -84,10 +84,22 @@
         <w:t>. Additionally, I will talk about</w:t>
       </w:r>
       <w:r>
-        <w:t xml:space="preserve"> how I use Geotagging with Latitude and Longitudes to display information to the user</w:t>
-      </w:r>
-      <w:r>
-        <w:t xml:space="preserve"> and how I implemented the Geotagging class with </w:t>
+        <w:t xml:space="preserve"> how I use Geotagging</w:t>
+      </w:r>
+      <w:r>
+        <w:t>/Geocoding</w:t>
+      </w:r>
+      <w:r>
+        <w:t xml:space="preserve"> with Latitude and Longitudes to display information to the user</w:t>
+      </w:r>
+      <w:r>
+        <w:t xml:space="preserve"> and how I implemented the Geo</w:t>
+      </w:r>
+      <w:r>
+        <w:t>coding</w:t>
+      </w:r>
+      <w:r>
+        <w:t xml:space="preserve"> class with </w:t>
       </w:r>
       <w:r>
         <w:t>an online dataset to import some sample latitude and longitude locations of Canadian cities</w:t>
@@ -163,7 +175,13 @@
     <w:p>
       <w:r>
         <w:tab/>
-        <w:t xml:space="preserve">In the second fragment, I allow users to edit the latitude and longitude of a location. I also query the geotagging while the user is editing to ensure the desired address is obtained. I have also implemented location services with this application. I use a button with the text “Use Current” which will automatically request the appropriate permissions as specified in the android manifests file, prompt the user if they do not have permission, and then it will call on the devices </w:t>
+        <w:t>In the second fragment, I allow users to edit the latitude and longitude of a location. I also query the geo</w:t>
+      </w:r>
+      <w:r>
+        <w:t>coding</w:t>
+      </w:r>
+      <w:r>
+        <w:t xml:space="preserve"> while the user is editing to ensure the desired address is obtained. I have also implemented location services with this application. I use a button with the text “Use Current” which will automatically request the appropriate permissions as specified in the android manifests file, prompt the user if they do not have permission, and then it will call on the devices </w:t>
       </w:r>
       <w:proofErr w:type="spellStart"/>
       <w:r>
@@ -193,15 +211,20 @@
     <w:p/>
     <w:p>
       <w:r>
-        <w:lastRenderedPageBreak/>
         <w:tab/>
+      </w:r>
+    </w:p>
+    <w:p/>
+    <w:p>
+      <w:pPr>
+        <w:ind w:firstLine="720"/>
+      </w:pPr>
+      <w:r>
         <w:t xml:space="preserve">To update or delete </w:t>
       </w:r>
-      <w:proofErr w:type="spellStart"/>
-      <w:r>
-        <w:t>entires</w:t>
-      </w:r>
-      <w:proofErr w:type="spellEnd"/>
+      <w:r>
+        <w:t>entries</w:t>
+      </w:r>
       <w:r>
         <w:t xml:space="preserve">, users can simply select the card they want on the main page. By </w:t>
       </w:r>
@@ -221,11 +244,9 @@
       <w:r>
         <w:t xml:space="preserve"> object </w:t>
       </w:r>
-      <w:proofErr w:type="gramStart"/>
-      <w:r>
-        <w:t>in order to</w:t>
-      </w:r>
-      <w:proofErr w:type="gramEnd"/>
+      <w:r>
+        <w:t>to</w:t>
+      </w:r>
       <w:r>
         <w:t xml:space="preserve"> properly make changes to the table stored in </w:t>
       </w:r>
@@ -298,15 +319,32 @@
         <w:tab/>
       </w:r>
       <w:r>
-        <w:t xml:space="preserve">On app </w:t>
-      </w:r>
-      <w:proofErr w:type="spellStart"/>
-      <w:r>
-        <w:t>startup</w:t>
-      </w:r>
-      <w:proofErr w:type="spellEnd"/>
-      <w:r>
-        <w:t xml:space="preserve">, the application will load in a static variable of location pairs using the Geotagging feature and save 50 locations to the database for the user to interact with. </w:t>
+        <w:t>On app start</w:t>
+      </w:r>
+      <w:r>
+        <w:t xml:space="preserve"> </w:t>
+      </w:r>
+      <w:r>
+        <w:t xml:space="preserve">up, the application will load in a static variable of location pairs using the Geotagging feature and save 50 locations to the database for the user to interact with. </w:t>
+      </w:r>
+      <w:r>
+        <w:t xml:space="preserve">I created a </w:t>
+      </w:r>
+      <w:proofErr w:type="spellStart"/>
+      <w:r>
+        <w:t>DatasetLoader</w:t>
+      </w:r>
+      <w:proofErr w:type="spellEnd"/>
+      <w:r>
+        <w:t xml:space="preserve"> object which handles this by checking the latitude and longitudes and if they don’t it exist, it uses geocoding to get the address and then adds the entry to the </w:t>
+      </w:r>
+      <w:proofErr w:type="spellStart"/>
+      <w:r>
+        <w:t>SQLLite</w:t>
+      </w:r>
+      <w:proofErr w:type="spellEnd"/>
+      <w:r>
+        <w:t xml:space="preserve"> database. </w:t>
       </w:r>
     </w:p>
     <w:p/>

</xml_diff>